<commit_message>
-Added the Main Window and a way for the user to input personal info
-added the function to copy the word doc and make a copy with a diferant name

-made a new word.doc becasue ihk ones had restrictions that interfiert with the loop and detecting the names of the places where we want to input infos

- the way the values are put in the word doc needs to change since the curretn way make the funciton loop multipal times and for some reasong the first loop has then 3 valeus
</commit_message>
<xml_diff>
--- a/ausbildungsnachweise-School-week.docx
+++ b/ausbildungsnachweise-School-week.docx
@@ -5,24 +5,30 @@
     <w:tbl>
       <w:tblPr>
         <w:tblStyle w:val="Tabellenraster"/>
-        <w:tblW w:w="9058" w:type="dxa"/>
+        <w:tblW w:w="9062" w:type="dxa"/>
         <w:tblLook w:val="04A0" w:firstRow="1" w:lastRow="0" w:firstColumn="1" w:lastColumn="0" w:noHBand="0" w:noVBand="1"/>
       </w:tblPr>
       <w:tblGrid>
-        <w:gridCol w:w="3019"/>
-        <w:gridCol w:w="1509"/>
-        <w:gridCol w:w="1421"/>
-        <w:gridCol w:w="3109"/>
+        <w:gridCol w:w="2179"/>
+        <w:gridCol w:w="793"/>
+        <w:gridCol w:w="545"/>
+        <w:gridCol w:w="574"/>
+        <w:gridCol w:w="398"/>
+        <w:gridCol w:w="397"/>
+        <w:gridCol w:w="1468"/>
+        <w:gridCol w:w="1548"/>
+        <w:gridCol w:w="369"/>
+        <w:gridCol w:w="275"/>
+        <w:gridCol w:w="516"/>
       </w:tblGrid>
       <w:tr>
-        <w:trPr>
-          <w:trHeight w:val="444"/>
-        </w:trPr>
-        <w:tc>
-          <w:tcPr>
-            <w:tcW w:w="4528" w:type="dxa"/>
-            <w:gridSpan w:val="2"/>
-            <w:vAlign w:val="center"/>
+        <w:tc>
+          <w:tcPr>
+            <w:tcW w:w="4091" w:type="dxa"/>
+            <w:gridSpan w:val="4"/>
+            <w:tcBorders>
+              <w:right w:val="nil"/>
+            </w:tcBorders>
           </w:tcPr>
           <w:p>
             <w:pPr>
@@ -40,21 +46,78 @@
         </w:tc>
         <w:tc>
           <w:tcPr>
-            <w:tcW w:w="4530" w:type="dxa"/>
-            <w:gridSpan w:val="2"/>
-            <w:vAlign w:val="center"/>
+            <w:tcW w:w="398" w:type="dxa"/>
+            <w:tcBorders>
+              <w:left w:val="nil"/>
+              <w:right w:val="nil"/>
+            </w:tcBorders>
+          </w:tcPr>
+          <w:p>
+            <w:pPr>
+              <w:rPr>
+                <w:rFonts w:ascii="Arial" w:hAnsi="Arial" w:cs="Arial"/>
+              </w:rPr>
+            </w:pPr>
+          </w:p>
+        </w:tc>
+        <w:tc>
+          <w:tcPr>
+            <w:tcW w:w="397" w:type="dxa"/>
+            <w:tcBorders>
+              <w:left w:val="nil"/>
+            </w:tcBorders>
+          </w:tcPr>
+          <w:p>
+            <w:pPr>
+              <w:rPr>
+                <w:rFonts w:ascii="Arial" w:hAnsi="Arial" w:cs="Arial"/>
+              </w:rPr>
+            </w:pPr>
+          </w:p>
+        </w:tc>
+        <w:tc>
+          <w:tcPr>
+            <w:tcW w:w="3385" w:type="dxa"/>
+            <w:gridSpan w:val="3"/>
+            <w:tcBorders>
+              <w:right w:val="nil"/>
+            </w:tcBorders>
+          </w:tcPr>
+          <w:p>
+            <w:pPr>
+              <w:rPr>
+                <w:rFonts w:ascii="Arial" w:hAnsi="Arial" w:cs="Arial"/>
+              </w:rPr>
+            </w:pPr>
+          </w:p>
+        </w:tc>
+        <w:tc>
+          <w:tcPr>
+            <w:tcW w:w="275" w:type="dxa"/>
+            <w:tcBorders>
+              <w:left w:val="nil"/>
+              <w:right w:val="nil"/>
+            </w:tcBorders>
+          </w:tcPr>
+          <w:p/>
+        </w:tc>
+        <w:tc>
+          <w:tcPr>
+            <w:tcW w:w="516" w:type="dxa"/>
+            <w:tcBorders>
+              <w:left w:val="nil"/>
+            </w:tcBorders>
           </w:tcPr>
           <w:p/>
         </w:tc>
       </w:tr>
       <w:tr>
-        <w:trPr>
-          <w:trHeight w:val="444"/>
-        </w:trPr>
-        <w:tc>
-          <w:tcPr>
-            <w:tcW w:w="3019" w:type="dxa"/>
-            <w:vAlign w:val="center"/>
+        <w:tc>
+          <w:tcPr>
+            <w:tcW w:w="2179" w:type="dxa"/>
+            <w:tcBorders>
+              <w:right w:val="nil"/>
+            </w:tcBorders>
           </w:tcPr>
           <w:p>
             <w:pPr>
@@ -72,78 +135,192 @@
         </w:tc>
         <w:tc>
           <w:tcPr>
-            <w:tcW w:w="1509" w:type="dxa"/>
-            <w:vAlign w:val="center"/>
-          </w:tcPr>
-          <w:p/>
-        </w:tc>
-        <w:tc>
-          <w:tcPr>
-            <w:tcW w:w="1421" w:type="dxa"/>
-            <w:vAlign w:val="center"/>
-          </w:tcPr>
-          <w:p>
+            <w:tcW w:w="1338" w:type="dxa"/>
+            <w:gridSpan w:val="2"/>
+            <w:tcBorders>
+              <w:left w:val="nil"/>
+            </w:tcBorders>
+          </w:tcPr>
+          <w:p>
+            <w:pPr>
+              <w:rPr>
+                <w:rFonts w:ascii="Arial" w:hAnsi="Arial" w:cs="Arial"/>
+              </w:rPr>
+            </w:pPr>
+          </w:p>
+        </w:tc>
+        <w:tc>
+          <w:tcPr>
+            <w:tcW w:w="1369" w:type="dxa"/>
+            <w:gridSpan w:val="3"/>
+          </w:tcPr>
+          <w:p>
+            <w:pPr>
+              <w:rPr>
+                <w:rFonts w:ascii="Arial" w:hAnsi="Arial" w:cs="Arial"/>
+              </w:rPr>
+            </w:pPr>
+          </w:p>
+        </w:tc>
+        <w:tc>
+          <w:tcPr>
+            <w:tcW w:w="1468" w:type="dxa"/>
+            <w:tcBorders>
+              <w:right w:val="nil"/>
+            </w:tcBorders>
+          </w:tcPr>
+          <w:p>
+            <w:pPr>
+              <w:rPr>
+                <w:rFonts w:ascii="Arial" w:hAnsi="Arial" w:cs="Arial"/>
+              </w:rPr>
+            </w:pPr>
             <w:r>
-              <w:t>Abteilung:</w:t>
+              <w:rPr>
+                <w:rFonts w:ascii="Arial" w:hAnsi="Arial" w:cs="Arial"/>
+              </w:rPr>
+              <w:t>Abteilung</w:t>
             </w:r>
-          </w:p>
-        </w:tc>
-        <w:tc>
-          <w:tcPr>
-            <w:tcW w:w="3109" w:type="dxa"/>
-            <w:vAlign w:val="center"/>
+            <w:r>
+              <w:rPr>
+                <w:rFonts w:ascii="Arial" w:hAnsi="Arial" w:cs="Arial"/>
+              </w:rPr>
+              <w:t>:</w:t>
+            </w:r>
+          </w:p>
+        </w:tc>
+        <w:tc>
+          <w:tcPr>
+            <w:tcW w:w="1548" w:type="dxa"/>
+            <w:tcBorders>
+              <w:left w:val="nil"/>
+            </w:tcBorders>
+          </w:tcPr>
+          <w:p>
+            <w:pPr>
+              <w:rPr>
+                <w:rFonts w:ascii="Arial" w:hAnsi="Arial" w:cs="Arial"/>
+              </w:rPr>
+            </w:pPr>
+          </w:p>
+        </w:tc>
+        <w:tc>
+          <w:tcPr>
+            <w:tcW w:w="1160" w:type="dxa"/>
+            <w:gridSpan w:val="3"/>
           </w:tcPr>
           <w:p/>
         </w:tc>
       </w:tr>
       <w:tr>
-        <w:trPr>
-          <w:trHeight w:val="444"/>
-        </w:trPr>
-        <w:tc>
-          <w:tcPr>
-            <w:tcW w:w="3019" w:type="dxa"/>
-            <w:vAlign w:val="center"/>
-          </w:tcPr>
-          <w:p>
+        <w:tc>
+          <w:tcPr>
+            <w:tcW w:w="2972" w:type="dxa"/>
+            <w:gridSpan w:val="2"/>
+            <w:tcBorders>
+              <w:right w:val="nil"/>
+            </w:tcBorders>
+            <w:vAlign w:val="center"/>
+          </w:tcPr>
+          <w:p>
+            <w:pPr>
+              <w:rPr>
+                <w:rFonts w:ascii="Arial" w:hAnsi="Arial" w:cs="Arial"/>
+              </w:rPr>
+            </w:pPr>
             <w:r>
+              <w:rPr>
+                <w:rFonts w:ascii="Arial" w:hAnsi="Arial" w:cs="Arial"/>
+              </w:rPr>
               <w:t>Ausbildungswoche vom:</w:t>
             </w:r>
           </w:p>
         </w:tc>
         <w:tc>
           <w:tcPr>
-            <w:tcW w:w="1509" w:type="dxa"/>
-            <w:vAlign w:val="center"/>
-          </w:tcPr>
-          <w:p/>
-        </w:tc>
-        <w:tc>
-          <w:tcPr>
-            <w:tcW w:w="1421" w:type="dxa"/>
-            <w:vAlign w:val="center"/>
-          </w:tcPr>
-          <w:p>
+            <w:tcW w:w="545" w:type="dxa"/>
+            <w:tcBorders>
+              <w:left w:val="nil"/>
+            </w:tcBorders>
+          </w:tcPr>
+          <w:p>
+            <w:pPr>
+              <w:rPr>
+                <w:rFonts w:ascii="Arial" w:hAnsi="Arial" w:cs="Arial"/>
+              </w:rPr>
+            </w:pPr>
+          </w:p>
+        </w:tc>
+        <w:tc>
+          <w:tcPr>
+            <w:tcW w:w="1369" w:type="dxa"/>
+            <w:gridSpan w:val="3"/>
+          </w:tcPr>
+          <w:p>
+            <w:pPr>
+              <w:rPr>
+                <w:rFonts w:ascii="Arial" w:hAnsi="Arial" w:cs="Arial"/>
+              </w:rPr>
+            </w:pPr>
+          </w:p>
+        </w:tc>
+        <w:tc>
+          <w:tcPr>
+            <w:tcW w:w="1468" w:type="dxa"/>
+            <w:tcBorders>
+              <w:right w:val="nil"/>
+            </w:tcBorders>
+          </w:tcPr>
+          <w:p>
+            <w:pPr>
+              <w:rPr>
+                <w:rFonts w:ascii="Arial" w:hAnsi="Arial" w:cs="Arial"/>
+              </w:rPr>
+            </w:pPr>
             <w:r>
-              <w:t>Bis:</w:t>
+              <w:rPr>
+                <w:rFonts w:ascii="Arial" w:hAnsi="Arial" w:cs="Arial"/>
+              </w:rPr>
+              <w:t>Bis</w:t>
             </w:r>
-          </w:p>
-        </w:tc>
-        <w:tc>
-          <w:tcPr>
-            <w:tcW w:w="3109" w:type="dxa"/>
-            <w:vAlign w:val="center"/>
+            <w:r>
+              <w:rPr>
+                <w:rFonts w:ascii="Arial" w:hAnsi="Arial" w:cs="Arial"/>
+              </w:rPr>
+              <w:t>:</w:t>
+            </w:r>
+          </w:p>
+        </w:tc>
+        <w:tc>
+          <w:tcPr>
+            <w:tcW w:w="1548" w:type="dxa"/>
+            <w:tcBorders>
+              <w:left w:val="nil"/>
+            </w:tcBorders>
+          </w:tcPr>
+          <w:p>
+            <w:pPr>
+              <w:rPr>
+                <w:rFonts w:ascii="Arial" w:hAnsi="Arial" w:cs="Arial"/>
+              </w:rPr>
+            </w:pPr>
+          </w:p>
+        </w:tc>
+        <w:tc>
+          <w:tcPr>
+            <w:tcW w:w="1160" w:type="dxa"/>
+            <w:gridSpan w:val="3"/>
           </w:tcPr>
           <w:p/>
         </w:tc>
       </w:tr>
     </w:tbl>
+    <w:p/>
     <w:tbl>
       <w:tblPr>
         <w:tblStyle w:val="Tabellenraster"/>
-        <w:tblpPr w:leftFromText="141" w:rightFromText="141" w:vertAnchor="text" w:horzAnchor="margin" w:tblpXSpec="center" w:tblpY="363"/>
+        <w:tblpPr w:leftFromText="141" w:rightFromText="141" w:vertAnchor="text" w:horzAnchor="margin" w:tblpY="114"/>
         <w:tblW w:w="9084" w:type="dxa"/>
-        <w:jc w:val="center"/>
         <w:tblLook w:val="0680" w:firstRow="0" w:lastRow="0" w:firstColumn="1" w:lastColumn="0" w:noHBand="1" w:noVBand="1"/>
       </w:tblPr>
       <w:tblGrid>
@@ -155,7 +332,6 @@
       <w:tr>
         <w:trPr>
           <w:trHeight w:val="397"/>
-          <w:jc w:val="center"/>
         </w:trPr>
         <w:tc>
           <w:tcPr>
@@ -366,7 +542,6 @@
       <w:tr>
         <w:trPr>
           <w:trHeight w:val="397"/>
-          <w:jc w:val="center"/>
         </w:trPr>
         <w:tc>
           <w:tcPr>
@@ -416,7 +591,6 @@
       <w:tr>
         <w:trPr>
           <w:trHeight w:val="397"/>
-          <w:jc w:val="center"/>
         </w:trPr>
         <w:tc>
           <w:tcPr>
@@ -458,7 +632,6 @@
       <w:tr>
         <w:trPr>
           <w:trHeight w:val="397"/>
-          <w:jc w:val="center"/>
         </w:trPr>
         <w:tc>
           <w:tcPr>
@@ -500,7 +673,6 @@
       <w:tr>
         <w:trPr>
           <w:trHeight w:val="397"/>
-          <w:jc w:val="center"/>
         </w:trPr>
         <w:tc>
           <w:tcPr>
@@ -550,7 +722,6 @@
       <w:tr>
         <w:trPr>
           <w:trHeight w:val="397"/>
-          <w:jc w:val="center"/>
         </w:trPr>
         <w:tc>
           <w:tcPr>
@@ -592,7 +763,6 @@
       <w:tr>
         <w:trPr>
           <w:trHeight w:val="397"/>
-          <w:jc w:val="center"/>
         </w:trPr>
         <w:tc>
           <w:tcPr>
@@ -634,7 +804,6 @@
       <w:tr>
         <w:trPr>
           <w:trHeight w:val="397"/>
-          <w:jc w:val="center"/>
         </w:trPr>
         <w:tc>
           <w:tcPr>
@@ -684,7 +853,6 @@
       <w:tr>
         <w:trPr>
           <w:trHeight w:val="397"/>
-          <w:jc w:val="center"/>
         </w:trPr>
         <w:tc>
           <w:tcPr>
@@ -726,7 +894,6 @@
       <w:tr>
         <w:trPr>
           <w:trHeight w:val="397"/>
-          <w:jc w:val="center"/>
         </w:trPr>
         <w:tc>
           <w:tcPr>
@@ -768,7 +935,6 @@
       <w:tr>
         <w:trPr>
           <w:trHeight w:val="397"/>
-          <w:jc w:val="center"/>
         </w:trPr>
         <w:tc>
           <w:tcPr>
@@ -818,7 +984,6 @@
       <w:tr>
         <w:trPr>
           <w:trHeight w:val="397"/>
-          <w:jc w:val="center"/>
         </w:trPr>
         <w:tc>
           <w:tcPr>
@@ -860,7 +1025,6 @@
       <w:tr>
         <w:trPr>
           <w:trHeight w:val="397"/>
-          <w:jc w:val="center"/>
         </w:trPr>
         <w:tc>
           <w:tcPr>
@@ -902,7 +1066,6 @@
       <w:tr>
         <w:trPr>
           <w:trHeight w:val="397"/>
-          <w:jc w:val="center"/>
         </w:trPr>
         <w:tc>
           <w:tcPr>
@@ -952,7 +1115,6 @@
       <w:tr>
         <w:trPr>
           <w:trHeight w:val="397"/>
-          <w:jc w:val="center"/>
         </w:trPr>
         <w:tc>
           <w:tcPr>
@@ -994,7 +1156,6 @@
       <w:tr>
         <w:trPr>
           <w:trHeight w:val="397"/>
-          <w:jc w:val="center"/>
         </w:trPr>
         <w:tc>
           <w:tcPr>
@@ -1036,7 +1197,6 @@
       <w:tr>
         <w:trPr>
           <w:trHeight w:val="397"/>
-          <w:jc w:val="center"/>
         </w:trPr>
         <w:tc>
           <w:tcPr>
@@ -1086,7 +1246,6 @@
       <w:tr>
         <w:trPr>
           <w:trHeight w:val="397"/>
-          <w:jc w:val="center"/>
         </w:trPr>
         <w:tc>
           <w:tcPr>
@@ -1128,7 +1287,6 @@
       <w:tr>
         <w:trPr>
           <w:trHeight w:val="397"/>
-          <w:jc w:val="center"/>
         </w:trPr>
         <w:tc>
           <w:tcPr>
@@ -1170,7 +1328,6 @@
       <w:tr>
         <w:trPr>
           <w:trHeight w:val="397"/>
-          <w:jc w:val="center"/>
         </w:trPr>
         <w:tc>
           <w:tcPr>
@@ -1220,7 +1377,6 @@
       <w:tr>
         <w:trPr>
           <w:trHeight w:val="397"/>
-          <w:jc w:val="center"/>
         </w:trPr>
         <w:tc>
           <w:tcPr>
@@ -1254,7 +1410,6 @@
       <w:tr>
         <w:trPr>
           <w:trHeight w:val="397"/>
-          <w:jc w:val="center"/>
         </w:trPr>
         <w:tc>
           <w:tcPr>
@@ -1286,7 +1441,6 @@
         </w:tc>
       </w:tr>
     </w:tbl>
-    <w:p/>
     <w:p>
       <w:pPr>
         <w:rPr>
@@ -1329,6 +1483,56 @@
     </w:sectPr>
   </w:body>
 </w:document>
+</file>
+
+<file path=word/endnotes.xml><?xml version="1.0" encoding="utf-8"?>
+<w:endnotes xmlns:wpc="http://schemas.microsoft.com/office/word/2010/wordprocessingCanvas" xmlns:cx="http://schemas.microsoft.com/office/drawing/2014/chartex" xmlns:cx1="http://schemas.microsoft.com/office/drawing/2015/9/8/chartex" xmlns:cx2="http://schemas.microsoft.com/office/drawing/2015/10/21/chartex" xmlns:cx3="http://schemas.microsoft.com/office/drawing/2016/5/9/chartex" xmlns:cx4="http://schemas.microsoft.com/office/drawing/2016/5/10/chartex" xmlns:cx5="http://schemas.microsoft.com/office/drawing/2016/5/11/chartex" xmlns:cx6="http://schemas.microsoft.com/office/drawing/2016/5/12/chartex" xmlns:cx7="http://schemas.microsoft.com/office/drawing/2016/5/13/chartex" xmlns:cx8="http://schemas.microsoft.com/office/drawing/2016/5/14/chartex" xmlns:mc="http://schemas.openxmlformats.org/markup-compatibility/2006" xmlns:aink="http://schemas.microsoft.com/office/drawing/2016/ink" xmlns:am3d="http://schemas.microsoft.com/office/drawing/2017/model3d" xmlns:o="urn:schemas-microsoft-com:office:office" xmlns:oel="http://schemas.microsoft.com/office/2019/extlst" xmlns:r="http://schemas.openxmlformats.org/officeDocument/2006/relationships" xmlns:m="http://schemas.openxmlformats.org/officeDocument/2006/math" xmlns:v="urn:schemas-microsoft-com:vml" xmlns:wp14="http://schemas.microsoft.com/office/word/2010/wordprocessingDrawing" xmlns:wp="http://schemas.openxmlformats.org/drawingml/2006/wordprocessingDrawing" xmlns:w10="urn:schemas-microsoft-com:office:word" xmlns:w="http://schemas.openxmlformats.org/wordprocessingml/2006/main" xmlns:w14="http://schemas.microsoft.com/office/word/2010/wordml" xmlns:w15="http://schemas.microsoft.com/office/word/2012/wordml" xmlns:w16cex="http://schemas.microsoft.com/office/word/2018/wordml/cex" xmlns:w16cid="http://schemas.microsoft.com/office/word/2016/wordml/cid" xmlns:w16="http://schemas.microsoft.com/office/word/2018/wordml" xmlns:w16du="http://schemas.microsoft.com/office/word/2023/wordml/word16du" xmlns:w16sdtdh="http://schemas.microsoft.com/office/word/2020/wordml/sdtdatahash" xmlns:w16se="http://schemas.microsoft.com/office/word/2015/wordml/symex" xmlns:wpg="http://schemas.microsoft.com/office/word/2010/wordprocessingGroup" xmlns:wpi="http://schemas.microsoft.com/office/word/2010/wordprocessingInk" xmlns:wne="http://schemas.microsoft.com/office/word/2006/wordml" xmlns:wps="http://schemas.microsoft.com/office/word/2010/wordprocessingShape" mc:Ignorable="w14 w15 w16se w16cid w16 w16cex w16sdtdh w16du wp14">
+  <w:endnote w:type="separator" w:id="-1">
+    <w:p>
+      <w:pPr>
+        <w:spacing w:after="0" w:line="240" w:lineRule="auto"/>
+      </w:pPr>
+      <w:r>
+        <w:separator/>
+      </w:r>
+    </w:p>
+  </w:endnote>
+  <w:endnote w:type="continuationSeparator" w:id="0">
+    <w:p>
+      <w:pPr>
+        <w:spacing w:after="0" w:line="240" w:lineRule="auto"/>
+      </w:pPr>
+      <w:r>
+        <w:continuationSeparator/>
+      </w:r>
+    </w:p>
+  </w:endnote>
+</w:endnotes>
+</file>
+
+<file path=word/footnotes.xml><?xml version="1.0" encoding="utf-8"?>
+<w:footnotes xmlns:wpc="http://schemas.microsoft.com/office/word/2010/wordprocessingCanvas" xmlns:cx="http://schemas.microsoft.com/office/drawing/2014/chartex" xmlns:cx1="http://schemas.microsoft.com/office/drawing/2015/9/8/chartex" xmlns:cx2="http://schemas.microsoft.com/office/drawing/2015/10/21/chartex" xmlns:cx3="http://schemas.microsoft.com/office/drawing/2016/5/9/chartex" xmlns:cx4="http://schemas.microsoft.com/office/drawing/2016/5/10/chartex" xmlns:cx5="http://schemas.microsoft.com/office/drawing/2016/5/11/chartex" xmlns:cx6="http://schemas.microsoft.com/office/drawing/2016/5/12/chartex" xmlns:cx7="http://schemas.microsoft.com/office/drawing/2016/5/13/chartex" xmlns:cx8="http://schemas.microsoft.com/office/drawing/2016/5/14/chartex" xmlns:mc="http://schemas.openxmlformats.org/markup-compatibility/2006" xmlns:aink="http://schemas.microsoft.com/office/drawing/2016/ink" xmlns:am3d="http://schemas.microsoft.com/office/drawing/2017/model3d" xmlns:o="urn:schemas-microsoft-com:office:office" xmlns:oel="http://schemas.microsoft.com/office/2019/extlst" xmlns:r="http://schemas.openxmlformats.org/officeDocument/2006/relationships" xmlns:m="http://schemas.openxmlformats.org/officeDocument/2006/math" xmlns:v="urn:schemas-microsoft-com:vml" xmlns:wp14="http://schemas.microsoft.com/office/word/2010/wordprocessingDrawing" xmlns:wp="http://schemas.openxmlformats.org/drawingml/2006/wordprocessingDrawing" xmlns:w10="urn:schemas-microsoft-com:office:word" xmlns:w="http://schemas.openxmlformats.org/wordprocessingml/2006/main" xmlns:w14="http://schemas.microsoft.com/office/word/2010/wordml" xmlns:w15="http://schemas.microsoft.com/office/word/2012/wordml" xmlns:w16cex="http://schemas.microsoft.com/office/word/2018/wordml/cex" xmlns:w16cid="http://schemas.microsoft.com/office/word/2016/wordml/cid" xmlns:w16="http://schemas.microsoft.com/office/word/2018/wordml" xmlns:w16du="http://schemas.microsoft.com/office/word/2023/wordml/word16du" xmlns:w16sdtdh="http://schemas.microsoft.com/office/word/2020/wordml/sdtdatahash" xmlns:w16se="http://schemas.microsoft.com/office/word/2015/wordml/symex" xmlns:wpg="http://schemas.microsoft.com/office/word/2010/wordprocessingGroup" xmlns:wpi="http://schemas.microsoft.com/office/word/2010/wordprocessingInk" xmlns:wne="http://schemas.microsoft.com/office/word/2006/wordml" xmlns:wps="http://schemas.microsoft.com/office/word/2010/wordprocessingShape" mc:Ignorable="w14 w15 w16se w16cid w16 w16cex w16sdtdh w16du wp14">
+  <w:footnote w:type="separator" w:id="-1">
+    <w:p>
+      <w:pPr>
+        <w:spacing w:after="0" w:line="240" w:lineRule="auto"/>
+      </w:pPr>
+      <w:r>
+        <w:separator/>
+      </w:r>
+    </w:p>
+  </w:footnote>
+  <w:footnote w:type="continuationSeparator" w:id="0">
+    <w:p>
+      <w:pPr>
+        <w:spacing w:after="0" w:line="240" w:lineRule="auto"/>
+      </w:pPr>
+      <w:r>
+        <w:continuationSeparator/>
+      </w:r>
+    </w:p>
+  </w:footnote>
+</w:footnotes>
 </file>
 
 <file path=word/numbering.xml><?xml version="1.0" encoding="utf-8"?>
@@ -2477,6 +2681,50 @@
       </w:tblBorders>
     </w:tblPr>
   </w:style>
+  <w:style w:type="paragraph" w:styleId="Kopfzeile">
+    <w:name w:val="header"/>
+    <w:basedOn w:val="Standard"/>
+    <w:link w:val="KopfzeileZchn"/>
+    <w:uiPriority w:val="99"/>
+    <w:unhideWhenUsed/>
+    <w:rsid w:val="001D13E5"/>
+    <w:pPr>
+      <w:tabs>
+        <w:tab w:val="center" w:pos="4536"/>
+        <w:tab w:val="right" w:pos="9072"/>
+      </w:tabs>
+      <w:spacing w:after="0" w:line="240" w:lineRule="auto"/>
+    </w:pPr>
+  </w:style>
+  <w:style w:type="character" w:customStyle="1" w:styleId="KopfzeileZchn">
+    <w:name w:val="Kopfzeile Zchn"/>
+    <w:basedOn w:val="Absatz-Standardschriftart"/>
+    <w:link w:val="Kopfzeile"/>
+    <w:uiPriority w:val="99"/>
+    <w:rsid w:val="001D13E5"/>
+  </w:style>
+  <w:style w:type="paragraph" w:styleId="Fuzeile">
+    <w:name w:val="footer"/>
+    <w:basedOn w:val="Standard"/>
+    <w:link w:val="FuzeileZchn"/>
+    <w:uiPriority w:val="99"/>
+    <w:unhideWhenUsed/>
+    <w:rsid w:val="001D13E5"/>
+    <w:pPr>
+      <w:tabs>
+        <w:tab w:val="center" w:pos="4536"/>
+        <w:tab w:val="right" w:pos="9072"/>
+      </w:tabs>
+      <w:spacing w:after="0" w:line="240" w:lineRule="auto"/>
+    </w:pPr>
+  </w:style>
+  <w:style w:type="character" w:customStyle="1" w:styleId="FuzeileZchn">
+    <w:name w:val="Fußzeile Zchn"/>
+    <w:basedOn w:val="Absatz-Standardschriftart"/>
+    <w:link w:val="Fuzeile"/>
+    <w:uiPriority w:val="99"/>
+    <w:rsid w:val="001D13E5"/>
+  </w:style>
 </w:styles>
 </file>
 

</xml_diff>